<commit_message>
Remove last leaf in Scenario 16 - Kara Plays Pacman
</commit_message>
<xml_diff>
--- a/handouts-de/handout-05-kapitel-2-programmfluss.docx
+++ b/handouts-de/handout-05-kapitel-2-programmfluss.docx
@@ -3318,21 +3318,14 @@
       <w:pPr>
         <w:pStyle w:val="Quellcode"/>
         <w:ind w:right="7228"/>
-        <w:rPr>
-          <w:lang w:val="en-US"/>
-        </w:rPr>
       </w:pPr>
       <w:r>
         <w:rPr>
           <w:b/>
-          <w:lang w:val="en-US"/>
         </w:rPr>
         <w:t>if</w:t>
       </w:r>
       <w:r>
-        <w:rPr>
-          <w:lang w:val="en-US"/>
-        </w:rPr>
         <w:t xml:space="preserve"> (treeFront()) {</w:t>
       </w:r>
     </w:p>
@@ -3340,9 +3333,6 @@
       <w:pPr>
         <w:pStyle w:val="Quellcode"/>
         <w:ind w:right="7228"/>
-        <w:rPr>
-          <w:lang w:val="en-US"/>
-        </w:rPr>
       </w:pPr>
       <w:r>
         <mc:AlternateContent>
@@ -3480,14 +3470,8 @@
       <w:pPr>
         <w:pStyle w:val="Quellcode"/>
         <w:ind w:right="7228"/>
-        <w:rPr>
-          <w:lang w:val="en-US"/>
-        </w:rPr>
-      </w:pPr>
-      <w:r>
-        <w:rPr>
-          <w:lang w:val="en-US"/>
-        </w:rPr>
+      </w:pPr>
+      <w:r>
         <w:tab/>
         <w:t>turnLeft();</w:t>
       </w:r>
@@ -3496,36 +3480,23 @@
       <w:pPr>
         <w:pStyle w:val="Quellcode"/>
         <w:ind w:right="7228"/>
-        <w:rPr>
-          <w:lang w:val="en-US"/>
-        </w:rPr>
       </w:pPr>
     </w:p>
     <w:p>
       <w:pPr>
         <w:pStyle w:val="Quellcode"/>
         <w:ind w:right="7228"/>
-        <w:rPr>
-          <w:lang w:val="en-US"/>
-        </w:rPr>
-      </w:pPr>
-      <w:r>
-        <w:rPr>
-          <w:lang w:val="en-US"/>
-        </w:rPr>
+      </w:pPr>
+      <w:r>
         <w:t xml:space="preserve">} </w:t>
       </w:r>
       <w:r>
         <w:rPr>
           <w:b/>
-          <w:lang w:val="en-US"/>
         </w:rPr>
         <w:t xml:space="preserve">else </w:t>
       </w:r>
       <w:r>
-        <w:rPr>
-          <w:lang w:val="en-US"/>
-        </w:rPr>
         <w:t>{</w:t>
       </w:r>
     </w:p>
@@ -3533,9 +3504,6 @@
       <w:pPr>
         <w:pStyle w:val="Quellcode"/>
         <w:ind w:right="7228"/>
-        <w:rPr>
-          <w:lang w:val="en-US"/>
-        </w:rPr>
       </w:pPr>
       <w:r>
         <mc:AlternateContent>
@@ -3673,14 +3641,8 @@
       <w:pPr>
         <w:pStyle w:val="Quellcode"/>
         <w:ind w:right="7228"/>
-        <w:rPr>
-          <w:lang w:val="en-US"/>
-        </w:rPr>
-      </w:pPr>
-      <w:r>
-        <w:rPr>
-          <w:lang w:val="en-US"/>
-        </w:rPr>
+      </w:pPr>
+      <w:r>
         <w:tab/>
         <w:t>move();</w:t>
       </w:r>
@@ -6101,13 +6063,15 @@
       </w:r>
       <w:proofErr w:type="spellEnd"/>
       <w:r>
-        <w:t xml:space="preserve">: Er steht auf dem ersten Kleeblatt einer langen Spur von Kleeblättern, die vor einem Baum endet. Er soll alle Kleeblätter </w:t>
-      </w:r>
-      <w:r>
-        <w:t xml:space="preserve">(bis auf das Letzte) </w:t>
-      </w:r>
-      <w:r>
-        <w:t>auffressen.</w:t>
+        <w:t>: Er steht auf dem ersten Kleeblatt einer langen Spur von Kleeblättern, die vor einem Baum endet. Er soll alle Kleeblätter auffressen</w:t>
+      </w:r>
+      <w:r>
+        <w:t xml:space="preserve"> und vor den Bäumen stoppen</w:t>
+      </w:r>
+      <w:bookmarkStart w:id="0" w:name="_GoBack"/>
+      <w:bookmarkEnd w:id="0"/>
+      <w:r>
+        <w:t>.</w:t>
       </w:r>
     </w:p>
     <w:p>
@@ -8299,10 +8263,7 @@
       </w:tr>
     </w:tbl>
     <w:p/>
-    <w:p>
-      <w:bookmarkStart w:id="0" w:name="_GoBack"/>
-      <w:bookmarkEnd w:id="0"/>
-    </w:p>
+    <w:p/>
     <w:p>
       <w:pPr>
         <w:pStyle w:val="Aufgabe"/>
@@ -9654,7 +9615,7 @@
       <w:fldChar w:fldCharType="separate"/>
     </w:r>
     <w:r>
-      <w:t>8</w:t>
+      <w:t>6</w:t>
     </w:r>
     <w:r>
       <w:fldChar w:fldCharType="end"/>
@@ -15583,7 +15544,7 @@
 </file>
 
 <file path=customXml/itemProps2.xml><?xml version="1.0" encoding="utf-8"?>
-<ds:datastoreItem xmlns:ds="http://schemas.openxmlformats.org/officeDocument/2006/customXml" ds:itemID="{AFF59D4E-0FA6-42AC-A284-A04D0833E4C5}">
+<ds:datastoreItem xmlns:ds="http://schemas.openxmlformats.org/officeDocument/2006/customXml" ds:itemID="{E4FC4272-FA52-43A5-8223-C52623C51401}">
   <ds:schemaRefs>
     <ds:schemaRef ds:uri="http://schemas.openxmlformats.org/officeDocument/2006/bibliography"/>
   </ds:schemaRefs>

</xml_diff>